<commit_message>
Adição de texto na lista de requisitos
</commit_message>
<xml_diff>
--- a/DocumentosDeProjeto/Lista de requisitos do projeto de estacionamento.docx
+++ b/DocumentosDeProjeto/Lista de requisitos do projeto de estacionamento.docx
@@ -31,7 +31,19 @@
         <w:rPr>
           <w:lang w:val="pt-BR"/>
         </w:rPr>
-        <w:t>&lt;A DEFINIR&gt;</w:t>
+        <w:t>&lt;A DEFINIR</w:t>
+      </w:r>
+      <w:r>
+        <w:rPr>
+          <w:lang w:val="pt-BR"/>
+        </w:rPr>
+        <w:t xml:space="preserve"> nas próximas aulas</w:t>
+      </w:r>
+      <w:r>
+        <w:rPr>
+          <w:lang w:val="pt-BR"/>
+        </w:rPr>
+        <w:t>&gt;</w:t>
       </w:r>
     </w:p>
     <w:sectPr>

</xml_diff>